<commit_message>
Added RemoteException to createView
</commit_message>
<xml_diff>
--- a/design/RemoteView_cs.docx
+++ b/design/RemoteView_cs.docx
@@ -1354,6 +1354,7 @@
           <w:docPartUnique/>
         </w:docPartObj>
       </w:sdtPr>
+      <w:sdtEndPr/>
       <w:sdtContent>
         <w:p>
           <w:pPr>
@@ -5779,14 +5780,27 @@
       <w:r>
         <w:t xml:space="preserve">Figure </w:t>
       </w:r>
-      <w:fldSimple w:instr=" SEQ Figure \* ARABIC ">
-        <w:r>
-          <w:rPr>
-            <w:noProof/>
-          </w:rPr>
-          <w:t>1</w:t>
-        </w:r>
-      </w:fldSimple>
+      <w:r>
+        <w:fldChar w:fldCharType="begin"/>
+      </w:r>
+      <w:r>
+        <w:instrText xml:space="preserve"> SEQ Figure \* ARABIC </w:instrText>
+      </w:r>
+      <w:r>
+        <w:fldChar w:fldCharType="separate"/>
+      </w:r>
+      <w:r>
+        <w:rPr>
+          <w:noProof/>
+        </w:rPr>
+        <w:t>1</w:t>
+      </w:r>
+      <w:r>
+        <w:rPr>
+          <w:noProof/>
+        </w:rPr>
+        <w:fldChar w:fldCharType="end"/>
+      </w:r>
       <w:r>
         <w:t xml:space="preserve"> Class Diagram of </w:t>
       </w:r>
@@ -5897,14 +5911,27 @@
       <w:r>
         <w:t xml:space="preserve">Figure </w:t>
       </w:r>
-      <w:fldSimple w:instr=" SEQ Figure \* ARABIC ">
-        <w:r>
-          <w:rPr>
-            <w:noProof/>
-          </w:rPr>
-          <w:t>2</w:t>
-        </w:r>
-      </w:fldSimple>
+      <w:r>
+        <w:fldChar w:fldCharType="begin"/>
+      </w:r>
+      <w:r>
+        <w:instrText xml:space="preserve"> SEQ Figure \* ARABIC </w:instrText>
+      </w:r>
+      <w:r>
+        <w:fldChar w:fldCharType="separate"/>
+      </w:r>
+      <w:r>
+        <w:rPr>
+          <w:noProof/>
+        </w:rPr>
+        <w:t>2</w:t>
+      </w:r>
+      <w:r>
+        <w:rPr>
+          <w:noProof/>
+        </w:rPr>
+        <w:fldChar w:fldCharType="end"/>
+      </w:r>
       <w:r>
         <w:t xml:space="preserve"> Structure diagram of </w:t>
       </w:r>
@@ -6262,6 +6289,33 @@
             <w:r>
               <w:t xml:space="preserve"> when the name of the local host cannot be determined</w:t>
             </w:r>
+          </w:p>
+          <w:p>
+            <w:pPr>
+              <w:pStyle w:val="BulletList"/>
+              <w:numPr>
+                <w:ilvl w:val="0"/>
+                <w:numId w:val="0"/>
+              </w:numPr>
+            </w:pPr>
+            <w:proofErr w:type="spellStart"/>
+            <w:r>
+              <w:t>RemoteException</w:t>
+            </w:r>
+            <w:proofErr w:type="spellEnd"/>
+            <w:r>
+              <w:t xml:space="preserve"> </w:t>
+            </w:r>
+            <w:r>
+              <w:t xml:space="preserve">is passed up from the call to </w:t>
+            </w:r>
+            <w:proofErr w:type="spellStart"/>
+            <w:r>
+              <w:t>createRegistry</w:t>
+            </w:r>
+            <w:bookmarkStart w:id="16" w:name="_GoBack"/>
+            <w:bookmarkEnd w:id="16"/>
+            <w:proofErr w:type="spellEnd"/>
           </w:p>
         </w:tc>
       </w:tr>
@@ -6516,13 +6570,13 @@
       <w:pPr>
         <w:pStyle w:val="Heading3"/>
       </w:pPr>
-      <w:bookmarkStart w:id="16" w:name="_Toc356901242"/>
+      <w:bookmarkStart w:id="17" w:name="_Toc356901242"/>
       <w:proofErr w:type="spellStart"/>
       <w:proofErr w:type="gramStart"/>
       <w:r>
         <w:t>gameRequest</w:t>
       </w:r>
-      <w:bookmarkEnd w:id="16"/>
+      <w:bookmarkEnd w:id="17"/>
       <w:proofErr w:type="spellEnd"/>
       <w:proofErr w:type="gramEnd"/>
     </w:p>
@@ -6746,26 +6800,12 @@
     </w:tbl>
     <w:p>
       <w:pPr>
-        <w:keepNext/>
-        <w:rPr>
-          <w:b/>
-        </w:rPr>
-      </w:pPr>
-    </w:p>
-    <w:p>
-      <w:pPr>
         <w:spacing w:before="0" w:after="200"/>
         <w:ind w:left="0"/>
         <w:rPr>
           <w:b/>
         </w:rPr>
       </w:pPr>
-      <w:r>
-        <w:rPr>
-          <w:b/>
-        </w:rPr>
-        <w:br w:type="page"/>
-      </w:r>
     </w:p>
     <w:p>
       <w:pPr>
@@ -7856,13 +7896,13 @@
       <w:pPr>
         <w:pStyle w:val="Heading3"/>
       </w:pPr>
-      <w:bookmarkStart w:id="17" w:name="_Toc356901243"/>
+      <w:bookmarkStart w:id="18" w:name="_Toc356901243"/>
       <w:proofErr w:type="spellStart"/>
       <w:proofErr w:type="gramStart"/>
       <w:r>
         <w:t>getType</w:t>
       </w:r>
-      <w:bookmarkEnd w:id="17"/>
+      <w:bookmarkEnd w:id="18"/>
       <w:proofErr w:type="spellEnd"/>
       <w:proofErr w:type="gramEnd"/>
     </w:p>
@@ -8316,13 +8356,13 @@
       <w:pPr>
         <w:pStyle w:val="Heading3"/>
       </w:pPr>
-      <w:bookmarkStart w:id="18" w:name="_Toc356901244"/>
+      <w:bookmarkStart w:id="19" w:name="_Toc356901244"/>
       <w:proofErr w:type="spellStart"/>
       <w:proofErr w:type="gramStart"/>
       <w:r>
         <w:t>modelPropertyChange</w:t>
       </w:r>
-      <w:bookmarkEnd w:id="18"/>
+      <w:bookmarkEnd w:id="19"/>
       <w:proofErr w:type="spellEnd"/>
       <w:proofErr w:type="gramEnd"/>
     </w:p>
@@ -9138,13 +9178,13 @@
       <w:pPr>
         <w:pStyle w:val="Heading3"/>
       </w:pPr>
-      <w:bookmarkStart w:id="19" w:name="_Toc356901245"/>
+      <w:bookmarkStart w:id="20" w:name="_Toc356901245"/>
       <w:proofErr w:type="spellStart"/>
       <w:proofErr w:type="gramStart"/>
       <w:r>
         <w:t>registerController</w:t>
       </w:r>
-      <w:bookmarkEnd w:id="19"/>
+      <w:bookmarkEnd w:id="20"/>
       <w:proofErr w:type="spellEnd"/>
       <w:proofErr w:type="gramEnd"/>
     </w:p>
@@ -9595,13 +9635,13 @@
       <w:pPr>
         <w:pStyle w:val="Heading3"/>
       </w:pPr>
-      <w:bookmarkStart w:id="20" w:name="_Toc356901246"/>
+      <w:bookmarkStart w:id="21" w:name="_Toc356901246"/>
       <w:proofErr w:type="spellStart"/>
       <w:proofErr w:type="gramStart"/>
       <w:r>
         <w:t>sendClick</w:t>
       </w:r>
-      <w:bookmarkEnd w:id="20"/>
+      <w:bookmarkEnd w:id="21"/>
       <w:proofErr w:type="spellEnd"/>
       <w:proofErr w:type="gramEnd"/>
     </w:p>
@@ -10123,13 +10163,13 @@
       <w:pPr>
         <w:pStyle w:val="Heading3"/>
       </w:pPr>
-      <w:bookmarkStart w:id="21" w:name="_Toc356901247"/>
+      <w:bookmarkStart w:id="22" w:name="_Toc356901247"/>
       <w:proofErr w:type="spellStart"/>
       <w:proofErr w:type="gramStart"/>
       <w:r>
         <w:t>disconnectNotify</w:t>
       </w:r>
-      <w:bookmarkEnd w:id="21"/>
+      <w:bookmarkEnd w:id="22"/>
       <w:proofErr w:type="spellEnd"/>
       <w:proofErr w:type="gramEnd"/>
     </w:p>
@@ -10572,13 +10612,13 @@
       <w:pPr>
         <w:pStyle w:val="Heading3"/>
       </w:pPr>
-      <w:bookmarkStart w:id="22" w:name="_Toc356901248"/>
+      <w:bookmarkStart w:id="23" w:name="_Toc356901248"/>
       <w:proofErr w:type="spellStart"/>
       <w:proofErr w:type="gramStart"/>
       <w:r>
         <w:t>gameEndedNotify</w:t>
       </w:r>
-      <w:bookmarkEnd w:id="22"/>
+      <w:bookmarkEnd w:id="23"/>
       <w:proofErr w:type="spellEnd"/>
       <w:proofErr w:type="gramEnd"/>
     </w:p>
@@ -11022,23 +11062,23 @@
       <w:pPr>
         <w:pStyle w:val="Heading2"/>
       </w:pPr>
-      <w:bookmarkStart w:id="23" w:name="_Toc356901249"/>
+      <w:bookmarkStart w:id="24" w:name="_Toc356901249"/>
       <w:r>
         <w:lastRenderedPageBreak/>
         <w:t>Private Methods</w:t>
       </w:r>
-      <w:bookmarkEnd w:id="23"/>
+      <w:bookmarkEnd w:id="24"/>
     </w:p>
     <w:p>
       <w:pPr>
         <w:pStyle w:val="Heading3"/>
       </w:pPr>
-      <w:bookmarkStart w:id="24" w:name="_Toc356901250"/>
+      <w:bookmarkStart w:id="25" w:name="_Toc356901250"/>
       <w:proofErr w:type="gramStart"/>
       <w:r>
         <w:t>connect</w:t>
       </w:r>
-      <w:bookmarkEnd w:id="24"/>
+      <w:bookmarkEnd w:id="25"/>
       <w:proofErr w:type="gramEnd"/>
     </w:p>
     <w:p>
@@ -11641,12 +11681,12 @@
       <w:pPr>
         <w:pStyle w:val="Heading3"/>
       </w:pPr>
-      <w:bookmarkStart w:id="25" w:name="_Toc356901251"/>
+      <w:bookmarkStart w:id="26" w:name="_Toc356901251"/>
       <w:proofErr w:type="spellStart"/>
       <w:r>
         <w:t>RemoteView</w:t>
       </w:r>
-      <w:bookmarkEnd w:id="25"/>
+      <w:bookmarkEnd w:id="26"/>
       <w:proofErr w:type="spellEnd"/>
     </w:p>
     <w:p>
@@ -12307,8 +12347,6 @@
       <w:r>
         <w:t xml:space="preserve"> as the constructor throws this to indicate a failure has occurred.</w:t>
       </w:r>
-      <w:bookmarkStart w:id="26" w:name="_GoBack"/>
-      <w:bookmarkEnd w:id="26"/>
     </w:p>
     <w:p>
       <w:pPr>
@@ -12544,6 +12582,25 @@
               <w:t>RemoteException</w:t>
             </w:r>
             <w:proofErr w:type="spellEnd"/>
+            <w:r>
+              <w:t xml:space="preserve"> when </w:t>
+            </w:r>
+            <w:proofErr w:type="spellStart"/>
+            <w:r>
+              <w:t>getRegistry</w:t>
+            </w:r>
+            <w:proofErr w:type="spellEnd"/>
+            <w:r>
+              <w:t xml:space="preserve"> fails after a failed </w:t>
+            </w:r>
+            <w:proofErr w:type="spellStart"/>
+            <w:r>
+              <w:t>createRegistry</w:t>
+            </w:r>
+            <w:proofErr w:type="spellEnd"/>
+            <w:r>
+              <w:t>.</w:t>
+            </w:r>
           </w:p>
         </w:tc>
       </w:tr>
@@ -12920,10 +12977,7 @@
       </w:r>
       <w:proofErr w:type="spellEnd"/>
       <w:r>
-        <w:t xml:space="preserve"> it to be passed out of the module.</w:t>
-      </w:r>
-      <w:r>
-        <w:t xml:space="preserve"> </w:t>
+        <w:t xml:space="preserve"> it to be passed out of the module. </w:t>
       </w:r>
       <w:r>
         <w:t>S</w:t>
@@ -17260,14 +17314,27 @@
       <w:r>
         <w:t xml:space="preserve">Figure </w:t>
       </w:r>
-      <w:fldSimple w:instr=" SEQ Figure \* ARABIC ">
-        <w:r>
-          <w:rPr>
-            <w:noProof/>
-          </w:rPr>
-          <w:t>4</w:t>
-        </w:r>
-      </w:fldSimple>
+      <w:r>
+        <w:fldChar w:fldCharType="begin"/>
+      </w:r>
+      <w:r>
+        <w:instrText xml:space="preserve"> SEQ Figure \* ARABIC </w:instrText>
+      </w:r>
+      <w:r>
+        <w:fldChar w:fldCharType="separate"/>
+      </w:r>
+      <w:r>
+        <w:rPr>
+          <w:noProof/>
+        </w:rPr>
+        <w:t>4</w:t>
+      </w:r>
+      <w:r>
+        <w:rPr>
+          <w:noProof/>
+        </w:rPr>
+        <w:fldChar w:fldCharType="end"/>
+      </w:r>
       <w:r>
         <w:t xml:space="preserve"> Creation of views</w:t>
       </w:r>
@@ -17517,14 +17584,27 @@
       <w:r>
         <w:t xml:space="preserve">Figure </w:t>
       </w:r>
-      <w:fldSimple w:instr=" SEQ Figure \* ARABIC ">
-        <w:r>
-          <w:rPr>
-            <w:noProof/>
-          </w:rPr>
-          <w:t>6</w:t>
-        </w:r>
-      </w:fldSimple>
+      <w:r>
+        <w:fldChar w:fldCharType="begin"/>
+      </w:r>
+      <w:r>
+        <w:instrText xml:space="preserve"> SEQ Figure \* ARABIC </w:instrText>
+      </w:r>
+      <w:r>
+        <w:fldChar w:fldCharType="separate"/>
+      </w:r>
+      <w:r>
+        <w:rPr>
+          <w:noProof/>
+        </w:rPr>
+        <w:t>6</w:t>
+      </w:r>
+      <w:r>
+        <w:rPr>
+          <w:noProof/>
+        </w:rPr>
+        <w:fldChar w:fldCharType="end"/>
+      </w:r>
       <w:r>
         <w:t xml:space="preserve"> </w:t>
       </w:r>
@@ -17655,14 +17735,30 @@
       <w:r>
         <w:t xml:space="preserve">Figure </w:t>
       </w:r>
-      <w:fldSimple w:instr=" SEQ Figure \* ARABIC ">
-        <w:r>
-          <w:rPr>
-            <w:noProof/>
-          </w:rPr>
-          <w:t>7</w:t>
-        </w:r>
-      </w:fldSimple>
+      <w:r>
+        <w:fldChar w:fldCharType="begin"/>
+      </w:r>
+      <w:r>
+        <w:instrText xml:space="preserve"> SEQ Figure \* ARAB</w:instrText>
+      </w:r>
+      <w:r>
+        <w:instrText xml:space="preserve">IC </w:instrText>
+      </w:r>
+      <w:r>
+        <w:fldChar w:fldCharType="separate"/>
+      </w:r>
+      <w:r>
+        <w:rPr>
+          <w:noProof/>
+        </w:rPr>
+        <w:t>7</w:t>
+      </w:r>
+      <w:r>
+        <w:rPr>
+          <w:noProof/>
+        </w:rPr>
+        <w:fldChar w:fldCharType="end"/>
+      </w:r>
       <w:r>
         <w:t xml:space="preserve"> Event Received from </w:t>
       </w:r>
@@ -17897,7 +17993,7 @@
         <w:sz w:val="18"/>
         <w:szCs w:val="18"/>
       </w:rPr>
-      <w:t>iii</w:t>
+      <w:t>ii</w:t>
     </w:r>
     <w:r>
       <w:rPr>
@@ -18164,7 +18260,7 @@
         <w:sz w:val="18"/>
         <w:szCs w:val="18"/>
       </w:rPr>
-      <w:t>1</w:t>
+      <w:t>4</w:t>
     </w:r>
     <w:r>
       <w:rPr>
@@ -22045,7 +22141,6 @@
       <w:spacing w:after="0" w:line="240" w:lineRule="auto"/>
     </w:pPr>
     <w:tblPr>
-      <w:tblInd w:w="0" w:type="dxa"/>
       <w:tblBorders>
         <w:top w:val="single" w:sz="4" w:space="0" w:color="2B4089" w:themeColor="text1"/>
         <w:left w:val="single" w:sz="4" w:space="0" w:color="2B4089" w:themeColor="text1"/>
@@ -22054,12 +22149,6 @@
         <w:insideH w:val="single" w:sz="4" w:space="0" w:color="2B4089" w:themeColor="text1"/>
         <w:insideV w:val="single" w:sz="4" w:space="0" w:color="2B4089" w:themeColor="text1"/>
       </w:tblBorders>
-      <w:tblCellMar>
-        <w:top w:w="0" w:type="dxa"/>
-        <w:left w:w="108" w:type="dxa"/>
-        <w:bottom w:w="0" w:type="dxa"/>
-        <w:right w:w="108" w:type="dxa"/>
-      </w:tblCellMar>
     </w:tblPr>
   </w:style>
   <w:style w:type="paragraph" w:customStyle="1" w:styleId="Para">
@@ -22481,20 +22570,6 @@
     </w:rPr>
     <w:tblPr>
       <w:tblInd w:w="958" w:type="dxa"/>
-      <w:tblBorders>
-        <w:top w:val="single" w:sz="4" w:space="0" w:color="2B4089" w:themeColor="text1"/>
-        <w:left w:val="single" w:sz="4" w:space="0" w:color="2B4089" w:themeColor="text1"/>
-        <w:bottom w:val="single" w:sz="4" w:space="0" w:color="2B4089" w:themeColor="text1"/>
-        <w:right w:val="single" w:sz="4" w:space="0" w:color="2B4089" w:themeColor="text1"/>
-        <w:insideH w:val="single" w:sz="4" w:space="0" w:color="2B4089" w:themeColor="text1"/>
-        <w:insideV w:val="single" w:sz="4" w:space="0" w:color="2B4089" w:themeColor="text1"/>
-      </w:tblBorders>
-      <w:tblCellMar>
-        <w:top w:w="0" w:type="dxa"/>
-        <w:left w:w="108" w:type="dxa"/>
-        <w:bottom w:w="0" w:type="dxa"/>
-        <w:right w:w="108" w:type="dxa"/>
-      </w:tblCellMar>
     </w:tblPr>
     <w:trPr>
       <w:cantSplit/>
@@ -22533,17 +22608,10 @@
     <w:tblPr>
       <w:tblStyleRowBandSize w:val="1"/>
       <w:tblStyleColBandSize w:val="1"/>
-      <w:tblInd w:w="0" w:type="dxa"/>
       <w:tblBorders>
         <w:top w:val="single" w:sz="8" w:space="0" w:color="2B4089" w:themeColor="text1"/>
         <w:bottom w:val="single" w:sz="8" w:space="0" w:color="2B4089" w:themeColor="text1"/>
       </w:tblBorders>
-      <w:tblCellMar>
-        <w:top w:w="0" w:type="dxa"/>
-        <w:left w:w="108" w:type="dxa"/>
-        <w:bottom w:w="0" w:type="dxa"/>
-        <w:right w:w="108" w:type="dxa"/>
-      </w:tblCellMar>
     </w:tblPr>
     <w:tblStylePr w:type="firstRow">
       <w:pPr>
@@ -22637,17 +22705,10 @@
     <w:tblPr>
       <w:tblStyleRowBandSize w:val="1"/>
       <w:tblStyleColBandSize w:val="1"/>
-      <w:tblInd w:w="0" w:type="dxa"/>
       <w:tblBorders>
         <w:top w:val="single" w:sz="8" w:space="0" w:color="5F77CD" w:themeColor="accent2"/>
         <w:bottom w:val="single" w:sz="8" w:space="0" w:color="5F77CD" w:themeColor="accent2"/>
       </w:tblBorders>
-      <w:tblCellMar>
-        <w:top w:w="0" w:type="dxa"/>
-        <w:left w:w="108" w:type="dxa"/>
-        <w:bottom w:w="0" w:type="dxa"/>
-        <w:right w:w="108" w:type="dxa"/>
-      </w:tblCellMar>
     </w:tblPr>
     <w:tblStylePr w:type="firstRow">
       <w:pPr>
@@ -23553,7 +23614,7 @@
 </file>
 
 <file path=customXml/itemProps1.xml><?xml version="1.0" encoding="utf-8"?>
-<ds:datastoreItem xmlns:ds="http://schemas.openxmlformats.org/officeDocument/2006/customXml" ds:itemID="{777E953D-D4DD-4038-BBF1-A3C9A06A7028}">
+<ds:datastoreItem xmlns:ds="http://schemas.openxmlformats.org/officeDocument/2006/customXml" ds:itemID="{9233CD7D-9493-436C-9EDA-CB165571D738}">
   <ds:schemaRefs>
     <ds:schemaRef ds:uri="http://schemas.openxmlformats.org/officeDocument/2006/bibliography"/>
   </ds:schemaRefs>

</xml_diff>